<commit_message>
Updated documentation so as to correctly provide works cited
</commit_message>
<xml_diff>
--- a/src/TranslationHelper/Documentation/Language Translation Utility.docx
+++ b/src/TranslationHelper/Documentation/Language Translation Utility.docx
@@ -2,8 +2,6 @@
 <file path=word/document.xml><?xml version="1.0" encoding="utf-8"?>
 <w:document xmlns:wpc="http://schemas.microsoft.com/office/word/2010/wordprocessingCanvas" xmlns:mc="http://schemas.openxmlformats.org/markup-compatibility/2006" xmlns:o="urn:schemas-microsoft-com:office:office" xmlns:r="http://schemas.openxmlformats.org/officeDocument/2006/relationships" xmlns:m="http://schemas.openxmlformats.org/officeDocument/2006/math" xmlns:v="urn:schemas-microsoft-com:vml" xmlns:wp14="http://schemas.microsoft.com/office/word/2010/wordprocessingDrawing" xmlns:wp="http://schemas.openxmlformats.org/drawingml/2006/wordprocessingDrawing" xmlns:w10="urn:schemas-microsoft-com:office:word" xmlns:w="http://schemas.openxmlformats.org/wordprocessingml/2006/main" xmlns:w14="http://schemas.microsoft.com/office/word/2010/wordml" xmlns:wpg="http://schemas.microsoft.com/office/word/2010/wordprocessingGroup" xmlns:wpi="http://schemas.microsoft.com/office/word/2010/wordprocessingInk" xmlns:wne="http://schemas.microsoft.com/office/word/2006/wordml" xmlns:wps="http://schemas.microsoft.com/office/word/2010/wordprocessingShape" mc:Ignorable="w14 wp14">
   <w:body>
-    <w:bookmarkStart w:id="0" w:name="_GoBack" w:displacedByCustomXml="next"/>
-    <w:bookmarkEnd w:id="0" w:displacedByCustomXml="next"/>
     <w:sdt>
       <w:sdtPr>
         <w:id w:val="-770082246"/>
@@ -483,9 +481,6 @@
                 <w:sdtPr>
                   <w:alias w:val="Date"/>
                   <w:id w:val="13783224"/>
-                  <w:placeholder>
-                    <w:docPart w:val="D9195A9D3BCF4AC6A200A0282BEE865B"/>
-                  </w:placeholder>
                   <w:dataBinding w:prefixMappings="xmlns:ns0='http://schemas.microsoft.com/office/2006/coverPageProps'" w:xpath="/ns0:CoverPageProperties[1]/ns0:PublishDate[1]" w:storeItemID="{55AF091B-3C7A-41E3-B477-F2FDAA23CFDA}"/>
                   <w:date w:fullDate="2012-11-05T00:00:00Z">
                     <w:dateFormat w:val="M/d/yyyy"/>
@@ -1232,12 +1227,12 @@
       <w:pPr>
         <w:pStyle w:val="Heading1"/>
       </w:pPr>
-      <w:bookmarkStart w:id="1" w:name="_Toc339881104"/>
+      <w:bookmarkStart w:id="0" w:name="_Toc339881104"/>
       <w:r>
         <w:lastRenderedPageBreak/>
         <w:t>Overview</w:t>
       </w:r>
-      <w:bookmarkEnd w:id="1"/>
+      <w:bookmarkEnd w:id="0"/>
     </w:p>
     <w:p>
       <w:r>
@@ -1302,11 +1297,11 @@
       <w:pPr>
         <w:pStyle w:val="Heading1"/>
       </w:pPr>
-      <w:bookmarkStart w:id="2" w:name="_Toc339881105"/>
+      <w:bookmarkStart w:id="1" w:name="_Toc339881105"/>
       <w:r>
         <w:t>Source Resource</w:t>
       </w:r>
-      <w:bookmarkEnd w:id="2"/>
+      <w:bookmarkEnd w:id="1"/>
     </w:p>
     <w:p>
       <w:r>
@@ -1877,11 +1872,11 @@
       <w:pPr>
         <w:pStyle w:val="Heading1"/>
       </w:pPr>
-      <w:bookmarkStart w:id="3" w:name="_Toc339881106"/>
+      <w:bookmarkStart w:id="2" w:name="_Toc339881106"/>
       <w:r>
         <w:t>Target Resource</w:t>
       </w:r>
-      <w:bookmarkEnd w:id="3"/>
+      <w:bookmarkEnd w:id="2"/>
     </w:p>
     <w:p>
       <w:r>
@@ -2480,11 +2475,11 @@
       <w:pPr>
         <w:pStyle w:val="Heading1"/>
       </w:pPr>
-      <w:bookmarkStart w:id="4" w:name="_Toc339881107"/>
+      <w:bookmarkStart w:id="3" w:name="_Toc339881107"/>
       <w:r>
         <w:t>Select Language</w:t>
       </w:r>
-      <w:bookmarkEnd w:id="4"/>
+      <w:bookmarkEnd w:id="3"/>
     </w:p>
     <w:p>
       <w:r>
@@ -2637,11 +2632,11 @@
       <w:pPr>
         <w:pStyle w:val="Heading1"/>
       </w:pPr>
-      <w:bookmarkStart w:id="5" w:name="_Toc339881108"/>
+      <w:bookmarkStart w:id="4" w:name="_Toc339881108"/>
       <w:r>
         <w:t>Export</w:t>
       </w:r>
-      <w:bookmarkEnd w:id="5"/>
+      <w:bookmarkEnd w:id="4"/>
     </w:p>
     <w:p>
       <w:r>
@@ -2777,11 +2772,11 @@
       <w:pPr>
         <w:pStyle w:val="Heading1"/>
       </w:pPr>
-      <w:bookmarkStart w:id="6" w:name="_Toc339881109"/>
+      <w:bookmarkStart w:id="5" w:name="_Toc339881109"/>
       <w:r>
         <w:t>Translations File</w:t>
       </w:r>
-      <w:bookmarkEnd w:id="6"/>
+      <w:bookmarkEnd w:id="5"/>
     </w:p>
     <w:p>
       <w:r>
@@ -2954,11 +2949,11 @@
       <w:pPr>
         <w:pStyle w:val="Heading1"/>
       </w:pPr>
-      <w:bookmarkStart w:id="7" w:name="_Toc339881110"/>
+      <w:bookmarkStart w:id="6" w:name="_Toc339881110"/>
       <w:r>
         <w:t>Summary</w:t>
       </w:r>
-      <w:bookmarkEnd w:id="7"/>
+      <w:bookmarkEnd w:id="6"/>
     </w:p>
     <w:p>
       <w:r>
@@ -2969,11 +2964,11 @@
       <w:pPr>
         <w:pStyle w:val="Heading2"/>
       </w:pPr>
-      <w:bookmarkStart w:id="8" w:name="_Toc339881111"/>
+      <w:bookmarkStart w:id="7" w:name="_Toc339881111"/>
       <w:r>
         <w:t>Source Code</w:t>
       </w:r>
-      <w:bookmarkEnd w:id="8"/>
+      <w:bookmarkEnd w:id="7"/>
     </w:p>
     <w:p>
       <w:r>
@@ -2991,7 +2986,7 @@
         <w:t>.</w:t>
       </w:r>
     </w:p>
-    <w:bookmarkStart w:id="9" w:name="_Toc339881112" w:displacedByCustomXml="next"/>
+    <w:bookmarkStart w:id="8" w:name="_Toc339881112" w:displacedByCustomXml="next"/>
     <w:sdt>
       <w:sdtPr>
         <w:rPr>
@@ -3017,7 +3012,7 @@
           <w:r>
             <w:t>Works Cited</w:t>
           </w:r>
-          <w:bookmarkEnd w:id="9"/>
+          <w:bookmarkEnd w:id="8"/>
         </w:p>
         <w:p>
           <w:pPr>
@@ -3141,7 +3136,44 @@
             <w:rPr>
               <w:noProof/>
             </w:rPr>
-            <w:t>. Retrieved 11 5, 2012, from Microsoft Corporation: http://office.microsoft.com/en-us/word/</w:t>
+            <w:t xml:space="preserve">. </w:t>
+          </w:r>
+          <w:bookmarkStart w:id="9" w:name="_GoBack"/>
+          <w:bookmarkEnd w:id="9"/>
+          <w:r>
+            <w:rPr>
+              <w:noProof/>
+            </w:rPr>
+            <w:t>Retrieved 11 5, 2012, from Microsoft Corporation: http://office.microsoft.com/en-us/word/</w:t>
+          </w:r>
+        </w:p>
+        <w:p>
+          <w:pPr>
+            <w:pStyle w:val="Bibliography"/>
+            <w:ind w:left="720" w:hanging="720"/>
+            <w:rPr>
+              <w:noProof/>
+            </w:rPr>
+          </w:pPr>
+          <w:r>
+            <w:rPr>
+              <w:noProof/>
+            </w:rPr>
+            <w:t xml:space="preserve">Yoder, P. (n.d.). </w:t>
+          </w:r>
+          <w:r>
+            <w:rPr>
+              <w:i/>
+              <w:iCs/>
+              <w:noProof/>
+            </w:rPr>
+            <w:t>linqtoexcel - Retreive data from spreadsheets using LINQ.</w:t>
+          </w:r>
+          <w:r>
+            <w:rPr>
+              <w:noProof/>
+            </w:rPr>
+            <w:t xml:space="preserve"> Retrieved 11 5, 2012, from Google Code: http://code.google.com/p/linqtoexcel</w:t>
           </w:r>
         </w:p>
         <w:p>
@@ -4282,37 +4314,6 @@
         </w:p>
       </w:docPartBody>
     </w:docPart>
-    <w:docPart>
-      <w:docPartPr>
-        <w:name w:val="1173D35E1DF343B9ABBCA568745FA4F9"/>
-        <w:category>
-          <w:name w:val="General"/>
-          <w:gallery w:val="placeholder"/>
-        </w:category>
-        <w:types>
-          <w:type w:val="bbPlcHdr"/>
-        </w:types>
-        <w:behaviors>
-          <w:behavior w:val="content"/>
-        </w:behaviors>
-        <w:guid w:val="{BD90C28E-2956-478B-8D3C-7392D25853D7}"/>
-      </w:docPartPr>
-      <w:docPartBody>
-        <w:p>
-          <w:pPr>
-            <w:pStyle w:val="1173D35E1DF343B9ABBCA568745FA4F9"/>
-          </w:pPr>
-          <w:r>
-            <w:rPr>
-              <w:rFonts w:asciiTheme="majorHAnsi" w:eastAsiaTheme="majorEastAsia" w:hAnsiTheme="majorHAnsi" w:cstheme="majorBidi"/>
-              <w:sz w:val="32"/>
-              <w:szCs w:val="32"/>
-            </w:rPr>
-            <w:t>[Type the document subtitle]</w:t>
-          </w:r>
-        </w:p>
-      </w:docPartBody>
-    </w:docPart>
   </w:docParts>
 </w:glossaryDocument>
 </file>
@@ -4382,6 +4383,7 @@
     <w:rsid w:val="000D1F0D"/>
     <w:rsid w:val="002C3A25"/>
     <w:rsid w:val="00695C1D"/>
+    <w:rsid w:val="00CF310C"/>
     <w:rsid w:val="00D4227A"/>
   </w:rsids>
   <m:mathPr>
@@ -5189,6 +5191,28 @@
     <b:URL>http://office.microsoft.com/en-us/excel</b:URL>
     <b:RefOrder>4</b:RefOrder>
   </b:Source>
+  <b:Source>
+    <b:Tag>Pau12</b:Tag>
+    <b:SourceType>InternetSite</b:SourceType>
+    <b:Guid>{84776224-C3DF-45A7-BDB4-82667A34E3B6}</b:Guid>
+    <b:Author>
+      <b:Author>
+        <b:NameList>
+          <b:Person>
+            <b:Last>Yoder</b:Last>
+            <b:First>Paul</b:First>
+          </b:Person>
+        </b:NameList>
+      </b:Author>
+    </b:Author>
+    <b:Title>linqtoexcel - Retreive data from spreadsheets using LINQ.</b:Title>
+    <b:InternetSiteTitle>Google Code</b:InternetSiteTitle>
+    <b:YearAccessed>2012</b:YearAccessed>
+    <b:MonthAccessed>11</b:MonthAccessed>
+    <b:DayAccessed>5</b:DayAccessed>
+    <b:URL>http://code.google.com/p/linqtoexcel</b:URL>
+    <b:RefOrder>5</b:RefOrder>
+  </b:Source>
 </b:Sources>
 </file>
 
@@ -5201,7 +5225,7 @@
 </file>
 
 <file path=customXml/itemProps2.xml><?xml version="1.0" encoding="utf-8"?>
-<ds:datastoreItem xmlns:ds="http://schemas.openxmlformats.org/officeDocument/2006/customXml" ds:itemID="{0EE80FF9-CEEC-45A2-9BD0-B6C0F471B9FA}">
+<ds:datastoreItem xmlns:ds="http://schemas.openxmlformats.org/officeDocument/2006/customXml" ds:itemID="{A89D89D5-0C37-4AFA-AC0C-0C0BEED4BF58}">
   <ds:schemaRefs>
     <ds:schemaRef ds:uri="http://schemas.openxmlformats.org/officeDocument/2006/bibliography"/>
   </ds:schemaRefs>

</xml_diff>